<commit_message>
Added Iteration 3 Review and Project Plan Updates
-added Iteration 3 Review
- added ProjectPlan 2.1, 2.2, 3.1 and 3.2
</commit_message>
<xml_diff>
--- a/Documentation/ITC309 Software Development Project 2/Iterations/Iteration 2/Iteration 2 Plan 1.1.docx
+++ b/Documentation/ITC309 Software Development Project 2/Iterations/Iteration 2/Iteration 2 Plan 1.1.docx
@@ -851,7 +851,7 @@
               <w:rPr>
                 <w:color w:val="000000" w:themeColor="text1"/>
               </w:rPr>
-              <w:t>Add hashing and salting algorithms to store passwords</w:t>
+              <w:t>Add hashing algorithms to store passwords</w:t>
             </w:r>
           </w:p>
         </w:tc>
@@ -909,7 +909,6 @@
               <w:rPr>
                 <w:color w:val="000000" w:themeColor="text1"/>
               </w:rPr>
-              <w:lastRenderedPageBreak/>
               <w:t>Update Project Plan, Iteration Plan</w:t>
             </w:r>
             <w:r>
@@ -980,6 +979,7 @@
               <w:rPr>
                 <w:color w:val="000000" w:themeColor="text1"/>
               </w:rPr>
+              <w:lastRenderedPageBreak/>
               <w:t>Finalize Login/ Logout feature for both Store and Warehouse Staff</w:t>
             </w:r>
             <w:r>
@@ -4318,7 +4318,15 @@
               <w:rPr>
                 <w:color w:val="000000" w:themeColor="text1"/>
               </w:rPr>
-              <w:t>Add hashing and salting algorithms to store passwords</w:t>
+              <w:t xml:space="preserve">Add hashing </w:t>
+            </w:r>
+            <w:bookmarkStart w:id="1" w:name="_GoBack"/>
+            <w:bookmarkEnd w:id="1"/>
+            <w:r>
+              <w:rPr>
+                <w:color w:val="000000" w:themeColor="text1"/>
+              </w:rPr>
+              <w:t>algorithms to store passwords</w:t>
             </w:r>
           </w:p>
         </w:tc>
@@ -4525,14 +4533,14 @@
               <w:rPr>
                 <w:color w:val="000000" w:themeColor="text1"/>
               </w:rPr>
-              <w:t xml:space="preserve">Update Project Plan, Iteration </w:t>
+              <w:t xml:space="preserve">Update Project Plan, Iteration Plan, Risk List and </w:t>
             </w:r>
             <w:r>
               <w:rPr>
                 <w:color w:val="000000" w:themeColor="text1"/>
               </w:rPr>
               <w:lastRenderedPageBreak/>
-              <w:t>Plan, Risk List and Version Control</w:t>
+              <w:t>Version Control</w:t>
             </w:r>
           </w:p>
         </w:tc>
@@ -4698,7 +4706,6 @@
                 <w:color w:val="000000" w:themeColor="text1"/>
                 <w:lang w:eastAsia="ja-JP"/>
               </w:rPr>
-              <w:lastRenderedPageBreak/>
               <w:t>Shirish Maharjan</w:t>
             </w:r>
           </w:p>
@@ -5835,14 +5842,14 @@
               <w:rPr>
                 <w:color w:val="000000" w:themeColor="text1"/>
               </w:rPr>
-              <w:t xml:space="preserve">Update Project Plan, </w:t>
+              <w:t xml:space="preserve">Update Project Plan, Iteration Plan, Risk </w:t>
             </w:r>
             <w:r>
               <w:rPr>
                 <w:color w:val="000000" w:themeColor="text1"/>
               </w:rPr>
               <w:lastRenderedPageBreak/>
-              <w:t>Iteration Plan, Risk List and Version Control</w:t>
+              <w:t>List and Version Control</w:t>
             </w:r>
           </w:p>
         </w:tc>
@@ -6008,7 +6015,6 @@
                 <w:color w:val="000000" w:themeColor="text1"/>
                 <w:lang w:eastAsia="ja-JP"/>
               </w:rPr>
-              <w:lastRenderedPageBreak/>
               <w:t>Shirish Maharjan</w:t>
             </w:r>
           </w:p>
@@ -6078,8 +6084,6 @@
               </w:rPr>
               <w:t xml:space="preserve">2 </w:t>
             </w:r>
-            <w:bookmarkStart w:id="1" w:name="_GoBack"/>
-            <w:bookmarkEnd w:id="1"/>
             <w:r>
               <w:rPr>
                 <w:color w:val="000000" w:themeColor="text1"/>
@@ -6719,7 +6723,6 @@
         <w:pStyle w:val="Heading3"/>
       </w:pPr>
       <w:r>
-        <w:lastRenderedPageBreak/>
         <w:t>Work Items</w:t>
       </w:r>
       <w:r>
@@ -6747,6 +6750,7 @@
         <w:pStyle w:val="Heading3"/>
       </w:pPr>
       <w:r>
+        <w:lastRenderedPageBreak/>
         <w:t xml:space="preserve">Assessment against Evaluation Criteria Test </w:t>
       </w:r>
       <w:r>

</xml_diff>